<commit_message>
[DOCS] Meeting notes 2022-05-10
</commit_message>
<xml_diff>
--- a/meeting-notes/meeting-template.docx
+++ b/meeting-notes/meeting-template.docx
@@ -1,6 +1,6 @@
 
 <file path=word/document.xml><?xml version="1.0" encoding="utf-8"?>
-<w:document xmlns:wpc="http://schemas.microsoft.com/office/word/2010/wordprocessingCanvas" xmlns:cx="http://schemas.microsoft.com/office/drawing/2014/chartex" xmlns:cx1="http://schemas.microsoft.com/office/drawing/2015/9/8/chartex" xmlns:mc="http://schemas.openxmlformats.org/markup-compatibility/2006" xmlns:o="urn:schemas-microsoft-com:office:office" xmlns:r="http://schemas.openxmlformats.org/officeDocument/2006/relationships" xmlns:m="http://schemas.openxmlformats.org/officeDocument/2006/math" xmlns:v="urn:schemas-microsoft-com:vml" xmlns:wp14="http://schemas.microsoft.com/office/word/2010/wordprocessingDrawing" xmlns:wp="http://schemas.openxmlformats.org/drawingml/2006/wordprocessingDrawing" xmlns:w10="urn:schemas-microsoft-com:office:word" xmlns:w="http://schemas.openxmlformats.org/wordprocessingml/2006/main" xmlns:w14="http://schemas.microsoft.com/office/word/2010/wordml" xmlns:w15="http://schemas.microsoft.com/office/word/2012/wordml" xmlns:w16se="http://schemas.microsoft.com/office/word/2015/wordml/symex" xmlns:wpg="http://schemas.microsoft.com/office/word/2010/wordprocessingGroup" xmlns:wpi="http://schemas.microsoft.com/office/word/2010/wordprocessingInk" xmlns:wne="http://schemas.microsoft.com/office/word/2006/wordml" xmlns:wps="http://schemas.microsoft.com/office/word/2010/wordprocessingShape" mc:Ignorable="w14 w15 w16se wp14">
+<w:document xmlns:wpc="http://schemas.microsoft.com/office/word/2010/wordprocessingCanvas" xmlns:cx="http://schemas.microsoft.com/office/drawing/2014/chartex" xmlns:cx1="http://schemas.microsoft.com/office/drawing/2015/9/8/chartex" xmlns:cx2="http://schemas.microsoft.com/office/drawing/2015/10/21/chartex" xmlns:cx3="http://schemas.microsoft.com/office/drawing/2016/5/9/chartex" xmlns:cx4="http://schemas.microsoft.com/office/drawing/2016/5/10/chartex" xmlns:cx5="http://schemas.microsoft.com/office/drawing/2016/5/11/chartex" xmlns:cx6="http://schemas.microsoft.com/office/drawing/2016/5/12/chartex" xmlns:cx7="http://schemas.microsoft.com/office/drawing/2016/5/13/chartex" xmlns:cx8="http://schemas.microsoft.com/office/drawing/2016/5/14/chartex" xmlns:mc="http://schemas.openxmlformats.org/markup-compatibility/2006" xmlns:aink="http://schemas.microsoft.com/office/drawing/2016/ink" xmlns:am3d="http://schemas.microsoft.com/office/drawing/2017/model3d" xmlns:o="urn:schemas-microsoft-com:office:office" xmlns:oel="http://schemas.microsoft.com/office/2019/extlst" xmlns:r="http://schemas.openxmlformats.org/officeDocument/2006/relationships" xmlns:m="http://schemas.openxmlformats.org/officeDocument/2006/math" xmlns:v="urn:schemas-microsoft-com:vml" xmlns:wp14="http://schemas.microsoft.com/office/word/2010/wordprocessingDrawing" xmlns:wp="http://schemas.openxmlformats.org/drawingml/2006/wordprocessingDrawing" xmlns:w10="urn:schemas-microsoft-com:office:word" xmlns:w="http://schemas.openxmlformats.org/wordprocessingml/2006/main" xmlns:w14="http://schemas.microsoft.com/office/word/2010/wordml" xmlns:w15="http://schemas.microsoft.com/office/word/2012/wordml" xmlns:w16cex="http://schemas.microsoft.com/office/word/2018/wordml/cex" xmlns:w16cid="http://schemas.microsoft.com/office/word/2016/wordml/cid" xmlns:w16="http://schemas.microsoft.com/office/word/2018/wordml" xmlns:w16sdtdh="http://schemas.microsoft.com/office/word/2020/wordml/sdtdatahash" xmlns:w16se="http://schemas.microsoft.com/office/word/2015/wordml/symex" xmlns:wpg="http://schemas.microsoft.com/office/word/2010/wordprocessingGroup" xmlns:wpi="http://schemas.microsoft.com/office/word/2010/wordprocessingInk" xmlns:wne="http://schemas.microsoft.com/office/word/2006/wordml" xmlns:wps="http://schemas.microsoft.com/office/word/2010/wordprocessingShape" mc:Ignorable="w14 w15 w16se w16cid w16 w16cex w16sdtdh wp14">
   <w:body>
     <w:p>
       <w:pPr>
@@ -16,6 +16,13 @@
         </w:rPr>
         <w:t>Course name:</w:t>
       </w:r>
+      <w:r>
+        <w:rPr>
+          <w:sz w:val="24"/>
+          <w:szCs w:val="24"/>
+        </w:rPr>
+        <w:t xml:space="preserve"> Agile Software Project</w:t>
+      </w:r>
     </w:p>
     <w:p>
       <w:pPr>
@@ -29,7 +36,21 @@
           <w:sz w:val="24"/>
           <w:szCs w:val="24"/>
         </w:rPr>
-        <w:t>Tutor group number:</w:t>
+        <w:t>Team number:</w:t>
+      </w:r>
+      <w:r>
+        <w:rPr>
+          <w:sz w:val="24"/>
+          <w:szCs w:val="24"/>
+        </w:rPr>
+        <w:t xml:space="preserve"> </w:t>
+      </w:r>
+      <w:r>
+        <w:rPr>
+          <w:sz w:val="24"/>
+          <w:szCs w:val="24"/>
+        </w:rPr>
+        <w:t>cm2020-agil-t3g1-i4y</w:t>
       </w:r>
     </w:p>
     <w:p>
@@ -44,22 +65,14 @@
           <w:sz w:val="24"/>
           <w:szCs w:val="24"/>
         </w:rPr>
-        <w:t>Team number:</w:t>
-      </w:r>
-    </w:p>
-    <w:p>
-      <w:pPr>
-        <w:rPr>
-          <w:sz w:val="24"/>
-          <w:szCs w:val="24"/>
-        </w:rPr>
-      </w:pPr>
-      <w:r>
-        <w:rPr>
-          <w:sz w:val="24"/>
-          <w:szCs w:val="24"/>
-        </w:rPr>
         <w:t>Team meeting date:</w:t>
+      </w:r>
+      <w:r>
+        <w:rPr>
+          <w:sz w:val="24"/>
+          <w:szCs w:val="24"/>
+        </w:rPr>
+        <w:t xml:space="preserve"> </w:t>
       </w:r>
     </w:p>
     <w:p>
@@ -738,7 +751,6 @@
                 <w:sz w:val="24"/>
                 <w:szCs w:val="24"/>
               </w:rPr>
-              <w:lastRenderedPageBreak/>
               <w:t xml:space="preserve">                                                       </w:t>
             </w:r>
           </w:p>
@@ -873,6 +885,7 @@
                 <w:sz w:val="24"/>
                 <w:szCs w:val="24"/>
               </w:rPr>
+              <w:lastRenderedPageBreak/>
               <w:t xml:space="preserve">                                                           </w:t>
             </w:r>
           </w:p>
@@ -1218,8 +1231,6 @@
         </w:rPr>
         <w:t>particular bonus -</w:t>
       </w:r>
-      <w:bookmarkStart w:id="0" w:name="_GoBack"/>
-      <w:bookmarkEnd w:id="0"/>
       <w:r>
         <w:rPr>
           <w:sz w:val="24"/>
@@ -1241,7 +1252,7 @@
 </file>
 
 <file path=word/endnotes.xml><?xml version="1.0" encoding="utf-8"?>
-<w:endnotes xmlns:wpc="http://schemas.microsoft.com/office/word/2010/wordprocessingCanvas" xmlns:cx="http://schemas.microsoft.com/office/drawing/2014/chartex" xmlns:cx1="http://schemas.microsoft.com/office/drawing/2015/9/8/chartex" xmlns:mc="http://schemas.openxmlformats.org/markup-compatibility/2006" xmlns:o="urn:schemas-microsoft-com:office:office" xmlns:r="http://schemas.openxmlformats.org/officeDocument/2006/relationships" xmlns:m="http://schemas.openxmlformats.org/officeDocument/2006/math" xmlns:v="urn:schemas-microsoft-com:vml" xmlns:wp14="http://schemas.microsoft.com/office/word/2010/wordprocessingDrawing" xmlns:wp="http://schemas.openxmlformats.org/drawingml/2006/wordprocessingDrawing" xmlns:w10="urn:schemas-microsoft-com:office:word" xmlns:w="http://schemas.openxmlformats.org/wordprocessingml/2006/main" xmlns:w14="http://schemas.microsoft.com/office/word/2010/wordml" xmlns:w15="http://schemas.microsoft.com/office/word/2012/wordml" xmlns:w16se="http://schemas.microsoft.com/office/word/2015/wordml/symex" xmlns:wpg="http://schemas.microsoft.com/office/word/2010/wordprocessingGroup" xmlns:wpi="http://schemas.microsoft.com/office/word/2010/wordprocessingInk" xmlns:wne="http://schemas.microsoft.com/office/word/2006/wordml" xmlns:wps="http://schemas.microsoft.com/office/word/2010/wordprocessingShape" mc:Ignorable="w14 w15 w16se wp14">
+<w:endnotes xmlns:wpc="http://schemas.microsoft.com/office/word/2010/wordprocessingCanvas" xmlns:cx="http://schemas.microsoft.com/office/drawing/2014/chartex" xmlns:cx1="http://schemas.microsoft.com/office/drawing/2015/9/8/chartex" xmlns:cx2="http://schemas.microsoft.com/office/drawing/2015/10/21/chartex" xmlns:cx3="http://schemas.microsoft.com/office/drawing/2016/5/9/chartex" xmlns:cx4="http://schemas.microsoft.com/office/drawing/2016/5/10/chartex" xmlns:cx5="http://schemas.microsoft.com/office/drawing/2016/5/11/chartex" xmlns:cx6="http://schemas.microsoft.com/office/drawing/2016/5/12/chartex" xmlns:cx7="http://schemas.microsoft.com/office/drawing/2016/5/13/chartex" xmlns:cx8="http://schemas.microsoft.com/office/drawing/2016/5/14/chartex" xmlns:mc="http://schemas.openxmlformats.org/markup-compatibility/2006" xmlns:aink="http://schemas.microsoft.com/office/drawing/2016/ink" xmlns:am3d="http://schemas.microsoft.com/office/drawing/2017/model3d" xmlns:o="urn:schemas-microsoft-com:office:office" xmlns:oel="http://schemas.microsoft.com/office/2019/extlst" xmlns:r="http://schemas.openxmlformats.org/officeDocument/2006/relationships" xmlns:m="http://schemas.openxmlformats.org/officeDocument/2006/math" xmlns:v="urn:schemas-microsoft-com:vml" xmlns:wp14="http://schemas.microsoft.com/office/word/2010/wordprocessingDrawing" xmlns:wp="http://schemas.openxmlformats.org/drawingml/2006/wordprocessingDrawing" xmlns:w10="urn:schemas-microsoft-com:office:word" xmlns:w="http://schemas.openxmlformats.org/wordprocessingml/2006/main" xmlns:w14="http://schemas.microsoft.com/office/word/2010/wordml" xmlns:w15="http://schemas.microsoft.com/office/word/2012/wordml" xmlns:w16cex="http://schemas.microsoft.com/office/word/2018/wordml/cex" xmlns:w16cid="http://schemas.microsoft.com/office/word/2016/wordml/cid" xmlns:w16="http://schemas.microsoft.com/office/word/2018/wordml" xmlns:w16sdtdh="http://schemas.microsoft.com/office/word/2020/wordml/sdtdatahash" xmlns:w16se="http://schemas.microsoft.com/office/word/2015/wordml/symex" xmlns:wpg="http://schemas.microsoft.com/office/word/2010/wordprocessingGroup" xmlns:wpi="http://schemas.microsoft.com/office/word/2010/wordprocessingInk" xmlns:wne="http://schemas.microsoft.com/office/word/2006/wordml" xmlns:wps="http://schemas.microsoft.com/office/word/2010/wordprocessingShape" mc:Ignorable="w14 w15 w16se w16cid w16 w16cex w16sdtdh wp14">
   <w:endnote w:type="separator" w:id="-1">
     <w:p>
       <w:pPr>
@@ -1266,7 +1277,7 @@
 </file>
 
 <file path=word/footer1.xml><?xml version="1.0" encoding="utf-8"?>
-<w:ftr xmlns:wpc="http://schemas.microsoft.com/office/word/2010/wordprocessingCanvas" xmlns:cx="http://schemas.microsoft.com/office/drawing/2014/chartex" xmlns:cx1="http://schemas.microsoft.com/office/drawing/2015/9/8/chartex" xmlns:mc="http://schemas.openxmlformats.org/markup-compatibility/2006" xmlns:o="urn:schemas-microsoft-com:office:office" xmlns:r="http://schemas.openxmlformats.org/officeDocument/2006/relationships" xmlns:m="http://schemas.openxmlformats.org/officeDocument/2006/math" xmlns:v="urn:schemas-microsoft-com:vml" xmlns:wp14="http://schemas.microsoft.com/office/word/2010/wordprocessingDrawing" xmlns:wp="http://schemas.openxmlformats.org/drawingml/2006/wordprocessingDrawing" xmlns:w10="urn:schemas-microsoft-com:office:word" xmlns:w="http://schemas.openxmlformats.org/wordprocessingml/2006/main" xmlns:w14="http://schemas.microsoft.com/office/word/2010/wordml" xmlns:w15="http://schemas.microsoft.com/office/word/2012/wordml" xmlns:w16se="http://schemas.microsoft.com/office/word/2015/wordml/symex" xmlns:wpg="http://schemas.microsoft.com/office/word/2010/wordprocessingGroup" xmlns:wpi="http://schemas.microsoft.com/office/word/2010/wordprocessingInk" xmlns:wne="http://schemas.microsoft.com/office/word/2006/wordml" xmlns:wps="http://schemas.microsoft.com/office/word/2010/wordprocessingShape" mc:Ignorable="w14 w15 w16se wp14">
+<w:ftr xmlns:wpc="http://schemas.microsoft.com/office/word/2010/wordprocessingCanvas" xmlns:cx="http://schemas.microsoft.com/office/drawing/2014/chartex" xmlns:cx1="http://schemas.microsoft.com/office/drawing/2015/9/8/chartex" xmlns:cx2="http://schemas.microsoft.com/office/drawing/2015/10/21/chartex" xmlns:cx3="http://schemas.microsoft.com/office/drawing/2016/5/9/chartex" xmlns:cx4="http://schemas.microsoft.com/office/drawing/2016/5/10/chartex" xmlns:cx5="http://schemas.microsoft.com/office/drawing/2016/5/11/chartex" xmlns:cx6="http://schemas.microsoft.com/office/drawing/2016/5/12/chartex" xmlns:cx7="http://schemas.microsoft.com/office/drawing/2016/5/13/chartex" xmlns:cx8="http://schemas.microsoft.com/office/drawing/2016/5/14/chartex" xmlns:mc="http://schemas.openxmlformats.org/markup-compatibility/2006" xmlns:aink="http://schemas.microsoft.com/office/drawing/2016/ink" xmlns:am3d="http://schemas.microsoft.com/office/drawing/2017/model3d" xmlns:o="urn:schemas-microsoft-com:office:office" xmlns:oel="http://schemas.microsoft.com/office/2019/extlst" xmlns:r="http://schemas.openxmlformats.org/officeDocument/2006/relationships" xmlns:m="http://schemas.openxmlformats.org/officeDocument/2006/math" xmlns:v="urn:schemas-microsoft-com:vml" xmlns:wp14="http://schemas.microsoft.com/office/word/2010/wordprocessingDrawing" xmlns:wp="http://schemas.openxmlformats.org/drawingml/2006/wordprocessingDrawing" xmlns:w10="urn:schemas-microsoft-com:office:word" xmlns:w="http://schemas.openxmlformats.org/wordprocessingml/2006/main" xmlns:w14="http://schemas.microsoft.com/office/word/2010/wordml" xmlns:w15="http://schemas.microsoft.com/office/word/2012/wordml" xmlns:w16cex="http://schemas.microsoft.com/office/word/2018/wordml/cex" xmlns:w16cid="http://schemas.microsoft.com/office/word/2016/wordml/cid" xmlns:w16="http://schemas.microsoft.com/office/word/2018/wordml" xmlns:w16sdtdh="http://schemas.microsoft.com/office/word/2020/wordml/sdtdatahash" xmlns:w16se="http://schemas.microsoft.com/office/word/2015/wordml/symex" xmlns:wpg="http://schemas.microsoft.com/office/word/2010/wordprocessingGroup" xmlns:wpi="http://schemas.microsoft.com/office/word/2010/wordprocessingInk" xmlns:wne="http://schemas.microsoft.com/office/word/2006/wordml" xmlns:wps="http://schemas.microsoft.com/office/word/2010/wordprocessingShape" mc:Ignorable="w14 w15 w16se w16cid w16 w16cex w16sdtdh wp14">
   <w:sdt>
     <w:sdtPr>
       <w:id w:val="1661883725"/>
@@ -1319,7 +1330,7 @@
 </file>
 
 <file path=word/footnotes.xml><?xml version="1.0" encoding="utf-8"?>
-<w:footnotes xmlns:wpc="http://schemas.microsoft.com/office/word/2010/wordprocessingCanvas" xmlns:cx="http://schemas.microsoft.com/office/drawing/2014/chartex" xmlns:cx1="http://schemas.microsoft.com/office/drawing/2015/9/8/chartex" xmlns:mc="http://schemas.openxmlformats.org/markup-compatibility/2006" xmlns:o="urn:schemas-microsoft-com:office:office" xmlns:r="http://schemas.openxmlformats.org/officeDocument/2006/relationships" xmlns:m="http://schemas.openxmlformats.org/officeDocument/2006/math" xmlns:v="urn:schemas-microsoft-com:vml" xmlns:wp14="http://schemas.microsoft.com/office/word/2010/wordprocessingDrawing" xmlns:wp="http://schemas.openxmlformats.org/drawingml/2006/wordprocessingDrawing" xmlns:w10="urn:schemas-microsoft-com:office:word" xmlns:w="http://schemas.openxmlformats.org/wordprocessingml/2006/main" xmlns:w14="http://schemas.microsoft.com/office/word/2010/wordml" xmlns:w15="http://schemas.microsoft.com/office/word/2012/wordml" xmlns:w16se="http://schemas.microsoft.com/office/word/2015/wordml/symex" xmlns:wpg="http://schemas.microsoft.com/office/word/2010/wordprocessingGroup" xmlns:wpi="http://schemas.microsoft.com/office/word/2010/wordprocessingInk" xmlns:wne="http://schemas.microsoft.com/office/word/2006/wordml" xmlns:wps="http://schemas.microsoft.com/office/word/2010/wordprocessingShape" mc:Ignorable="w14 w15 w16se wp14">
+<w:footnotes xmlns:wpc="http://schemas.microsoft.com/office/word/2010/wordprocessingCanvas" xmlns:cx="http://schemas.microsoft.com/office/drawing/2014/chartex" xmlns:cx1="http://schemas.microsoft.com/office/drawing/2015/9/8/chartex" xmlns:cx2="http://schemas.microsoft.com/office/drawing/2015/10/21/chartex" xmlns:cx3="http://schemas.microsoft.com/office/drawing/2016/5/9/chartex" xmlns:cx4="http://schemas.microsoft.com/office/drawing/2016/5/10/chartex" xmlns:cx5="http://schemas.microsoft.com/office/drawing/2016/5/11/chartex" xmlns:cx6="http://schemas.microsoft.com/office/drawing/2016/5/12/chartex" xmlns:cx7="http://schemas.microsoft.com/office/drawing/2016/5/13/chartex" xmlns:cx8="http://schemas.microsoft.com/office/drawing/2016/5/14/chartex" xmlns:mc="http://schemas.openxmlformats.org/markup-compatibility/2006" xmlns:aink="http://schemas.microsoft.com/office/drawing/2016/ink" xmlns:am3d="http://schemas.microsoft.com/office/drawing/2017/model3d" xmlns:o="urn:schemas-microsoft-com:office:office" xmlns:oel="http://schemas.microsoft.com/office/2019/extlst" xmlns:r="http://schemas.openxmlformats.org/officeDocument/2006/relationships" xmlns:m="http://schemas.openxmlformats.org/officeDocument/2006/math" xmlns:v="urn:schemas-microsoft-com:vml" xmlns:wp14="http://schemas.microsoft.com/office/word/2010/wordprocessingDrawing" xmlns:wp="http://schemas.openxmlformats.org/drawingml/2006/wordprocessingDrawing" xmlns:w10="urn:schemas-microsoft-com:office:word" xmlns:w="http://schemas.openxmlformats.org/wordprocessingml/2006/main" xmlns:w14="http://schemas.microsoft.com/office/word/2010/wordml" xmlns:w15="http://schemas.microsoft.com/office/word/2012/wordml" xmlns:w16cex="http://schemas.microsoft.com/office/word/2018/wordml/cex" xmlns:w16cid="http://schemas.microsoft.com/office/word/2016/wordml/cid" xmlns:w16="http://schemas.microsoft.com/office/word/2018/wordml" xmlns:w16sdtdh="http://schemas.microsoft.com/office/word/2020/wordml/sdtdatahash" xmlns:w16se="http://schemas.microsoft.com/office/word/2015/wordml/symex" xmlns:wpg="http://schemas.microsoft.com/office/word/2010/wordprocessingGroup" xmlns:wpi="http://schemas.microsoft.com/office/word/2010/wordprocessingInk" xmlns:wne="http://schemas.microsoft.com/office/word/2006/wordml" xmlns:wps="http://schemas.microsoft.com/office/word/2010/wordprocessingShape" mc:Ignorable="w14 w15 w16se w16cid w16 w16cex w16sdtdh wp14">
   <w:footnote w:type="separator" w:id="-1">
     <w:p>
       <w:pPr>
@@ -1344,7 +1355,7 @@
 </file>
 
 <file path=word/header1.xml><?xml version="1.0" encoding="utf-8"?>
-<w:hdr xmlns:wpc="http://schemas.microsoft.com/office/word/2010/wordprocessingCanvas" xmlns:cx="http://schemas.microsoft.com/office/drawing/2014/chartex" xmlns:cx1="http://schemas.microsoft.com/office/drawing/2015/9/8/chartex" xmlns:mc="http://schemas.openxmlformats.org/markup-compatibility/2006" xmlns:o="urn:schemas-microsoft-com:office:office" xmlns:r="http://schemas.openxmlformats.org/officeDocument/2006/relationships" xmlns:m="http://schemas.openxmlformats.org/officeDocument/2006/math" xmlns:v="urn:schemas-microsoft-com:vml" xmlns:wp14="http://schemas.microsoft.com/office/word/2010/wordprocessingDrawing" xmlns:wp="http://schemas.openxmlformats.org/drawingml/2006/wordprocessingDrawing" xmlns:w10="urn:schemas-microsoft-com:office:word" xmlns:w="http://schemas.openxmlformats.org/wordprocessingml/2006/main" xmlns:w14="http://schemas.microsoft.com/office/word/2010/wordml" xmlns:w15="http://schemas.microsoft.com/office/word/2012/wordml" xmlns:w16se="http://schemas.microsoft.com/office/word/2015/wordml/symex" xmlns:wpg="http://schemas.microsoft.com/office/word/2010/wordprocessingGroup" xmlns:wpi="http://schemas.microsoft.com/office/word/2010/wordprocessingInk" xmlns:wne="http://schemas.microsoft.com/office/word/2006/wordml" xmlns:wps="http://schemas.microsoft.com/office/word/2010/wordprocessingShape" mc:Ignorable="w14 w15 w16se wp14">
+<w:hdr xmlns:wpc="http://schemas.microsoft.com/office/word/2010/wordprocessingCanvas" xmlns:cx="http://schemas.microsoft.com/office/drawing/2014/chartex" xmlns:cx1="http://schemas.microsoft.com/office/drawing/2015/9/8/chartex" xmlns:cx2="http://schemas.microsoft.com/office/drawing/2015/10/21/chartex" xmlns:cx3="http://schemas.microsoft.com/office/drawing/2016/5/9/chartex" xmlns:cx4="http://schemas.microsoft.com/office/drawing/2016/5/10/chartex" xmlns:cx5="http://schemas.microsoft.com/office/drawing/2016/5/11/chartex" xmlns:cx6="http://schemas.microsoft.com/office/drawing/2016/5/12/chartex" xmlns:cx7="http://schemas.microsoft.com/office/drawing/2016/5/13/chartex" xmlns:cx8="http://schemas.microsoft.com/office/drawing/2016/5/14/chartex" xmlns:mc="http://schemas.openxmlformats.org/markup-compatibility/2006" xmlns:aink="http://schemas.microsoft.com/office/drawing/2016/ink" xmlns:am3d="http://schemas.microsoft.com/office/drawing/2017/model3d" xmlns:o="urn:schemas-microsoft-com:office:office" xmlns:oel="http://schemas.microsoft.com/office/2019/extlst" xmlns:r="http://schemas.openxmlformats.org/officeDocument/2006/relationships" xmlns:m="http://schemas.openxmlformats.org/officeDocument/2006/math" xmlns:v="urn:schemas-microsoft-com:vml" xmlns:wp14="http://schemas.microsoft.com/office/word/2010/wordprocessingDrawing" xmlns:wp="http://schemas.openxmlformats.org/drawingml/2006/wordprocessingDrawing" xmlns:w10="urn:schemas-microsoft-com:office:word" xmlns:w="http://schemas.openxmlformats.org/wordprocessingml/2006/main" xmlns:w14="http://schemas.microsoft.com/office/word/2010/wordml" xmlns:w15="http://schemas.microsoft.com/office/word/2012/wordml" xmlns:w16cex="http://schemas.microsoft.com/office/word/2018/wordml/cex" xmlns:w16cid="http://schemas.microsoft.com/office/word/2016/wordml/cid" xmlns:w16="http://schemas.microsoft.com/office/word/2018/wordml" xmlns:w16sdtdh="http://schemas.microsoft.com/office/word/2020/wordml/sdtdatahash" xmlns:w16se="http://schemas.microsoft.com/office/word/2015/wordml/symex" xmlns:wpg="http://schemas.microsoft.com/office/word/2010/wordprocessingGroup" xmlns:wpi="http://schemas.microsoft.com/office/word/2010/wordprocessingInk" xmlns:wne="http://schemas.microsoft.com/office/word/2006/wordml" xmlns:wps="http://schemas.microsoft.com/office/word/2010/wordprocessingShape" mc:Ignorable="w14 w15 w16se w16cid w16 w16cex w16sdtdh wp14">
   <w:p>
     <w:pPr>
       <w:pStyle w:val="Header"/>
@@ -1364,7 +1375,7 @@
         <w:lang w:val="en-GB" w:eastAsia="en-GB"/>
       </w:rPr>
       <w:drawing>
-        <wp:anchor distT="0" distB="0" distL="114300" distR="114300" simplePos="0" relativeHeight="251659264" behindDoc="1" locked="0" layoutInCell="1" allowOverlap="1" wp14:anchorId="7E3A69CD" wp14:editId="21F9CF24">
+        <wp:anchor distT="0" distB="0" distL="114300" distR="114300" simplePos="0" relativeHeight="251659264" behindDoc="1" locked="0" layoutInCell="1" allowOverlap="1" wp14:anchorId="056D9230" wp14:editId="578DE492">
           <wp:simplePos x="0" y="0"/>
           <wp:positionH relativeFrom="column">
             <wp:posOffset>4800600</wp:posOffset>
@@ -1435,7 +1446,7 @@
 </file>
 
 <file path=word/numbering.xml><?xml version="1.0" encoding="utf-8"?>
-<w:numbering xmlns:wpc="http://schemas.microsoft.com/office/word/2010/wordprocessingCanvas" xmlns:cx="http://schemas.microsoft.com/office/drawing/2014/chartex" xmlns:cx1="http://schemas.microsoft.com/office/drawing/2015/9/8/chartex" xmlns:mc="http://schemas.openxmlformats.org/markup-compatibility/2006" xmlns:o="urn:schemas-microsoft-com:office:office" xmlns:r="http://schemas.openxmlformats.org/officeDocument/2006/relationships" xmlns:m="http://schemas.openxmlformats.org/officeDocument/2006/math" xmlns:v="urn:schemas-microsoft-com:vml" xmlns:wp14="http://schemas.microsoft.com/office/word/2010/wordprocessingDrawing" xmlns:wp="http://schemas.openxmlformats.org/drawingml/2006/wordprocessingDrawing" xmlns:w10="urn:schemas-microsoft-com:office:word" xmlns:w="http://schemas.openxmlformats.org/wordprocessingml/2006/main" xmlns:w14="http://schemas.microsoft.com/office/word/2010/wordml" xmlns:w15="http://schemas.microsoft.com/office/word/2012/wordml" xmlns:w16se="http://schemas.microsoft.com/office/word/2015/wordml/symex" xmlns:wpg="http://schemas.microsoft.com/office/word/2010/wordprocessingGroup" xmlns:wpi="http://schemas.microsoft.com/office/word/2010/wordprocessingInk" xmlns:wne="http://schemas.microsoft.com/office/word/2006/wordml" xmlns:wps="http://schemas.microsoft.com/office/word/2010/wordprocessingShape" mc:Ignorable="w14 w15 w16se wp14">
+<w:numbering xmlns:wpc="http://schemas.microsoft.com/office/word/2010/wordprocessingCanvas" xmlns:cx="http://schemas.microsoft.com/office/drawing/2014/chartex" xmlns:cx1="http://schemas.microsoft.com/office/drawing/2015/9/8/chartex" xmlns:cx2="http://schemas.microsoft.com/office/drawing/2015/10/21/chartex" xmlns:cx3="http://schemas.microsoft.com/office/drawing/2016/5/9/chartex" xmlns:cx4="http://schemas.microsoft.com/office/drawing/2016/5/10/chartex" xmlns:cx5="http://schemas.microsoft.com/office/drawing/2016/5/11/chartex" xmlns:cx6="http://schemas.microsoft.com/office/drawing/2016/5/12/chartex" xmlns:cx7="http://schemas.microsoft.com/office/drawing/2016/5/13/chartex" xmlns:cx8="http://schemas.microsoft.com/office/drawing/2016/5/14/chartex" xmlns:mc="http://schemas.openxmlformats.org/markup-compatibility/2006" xmlns:aink="http://schemas.microsoft.com/office/drawing/2016/ink" xmlns:am3d="http://schemas.microsoft.com/office/drawing/2017/model3d" xmlns:o="urn:schemas-microsoft-com:office:office" xmlns:oel="http://schemas.microsoft.com/office/2019/extlst" xmlns:r="http://schemas.openxmlformats.org/officeDocument/2006/relationships" xmlns:m="http://schemas.openxmlformats.org/officeDocument/2006/math" xmlns:v="urn:schemas-microsoft-com:vml" xmlns:wp14="http://schemas.microsoft.com/office/word/2010/wordprocessingDrawing" xmlns:wp="http://schemas.openxmlformats.org/drawingml/2006/wordprocessingDrawing" xmlns:w10="urn:schemas-microsoft-com:office:word" xmlns:w="http://schemas.openxmlformats.org/wordprocessingml/2006/main" xmlns:w14="http://schemas.microsoft.com/office/word/2010/wordml" xmlns:w15="http://schemas.microsoft.com/office/word/2012/wordml" xmlns:w16cex="http://schemas.microsoft.com/office/word/2018/wordml/cex" xmlns:w16cid="http://schemas.microsoft.com/office/word/2016/wordml/cid" xmlns:w16="http://schemas.microsoft.com/office/word/2018/wordml" xmlns:w16sdtdh="http://schemas.microsoft.com/office/word/2020/wordml/sdtdatahash" xmlns:w16se="http://schemas.microsoft.com/office/word/2015/wordml/symex" xmlns:wpg="http://schemas.microsoft.com/office/word/2010/wordprocessingGroup" xmlns:wpi="http://schemas.microsoft.com/office/word/2010/wordprocessingInk" xmlns:wne="http://schemas.microsoft.com/office/word/2006/wordml" xmlns:wps="http://schemas.microsoft.com/office/word/2010/wordprocessingShape" mc:Ignorable="w14 w15 w16se w16cid w16 w16cex w16sdtdh wp14">
   <w:abstractNum w:abstractNumId="0" w15:restartNumberingAfterBreak="0">
     <w:nsid w:val="05B75B7F"/>
     <w:multiLevelType w:val="hybridMultilevel"/>
@@ -1525,14 +1536,14 @@
       </w:pPr>
     </w:lvl>
   </w:abstractNum>
-  <w:num w:numId="1">
+  <w:num w:numId="1" w16cid:durableId="487405470">
     <w:abstractNumId w:val="0"/>
   </w:num>
 </w:numbering>
 </file>
 
 <file path=word/styles.xml><?xml version="1.0" encoding="utf-8"?>
-<w:styles xmlns:mc="http://schemas.openxmlformats.org/markup-compatibility/2006" xmlns:r="http://schemas.openxmlformats.org/officeDocument/2006/relationships" xmlns:w="http://schemas.openxmlformats.org/wordprocessingml/2006/main" xmlns:w14="http://schemas.microsoft.com/office/word/2010/wordml" xmlns:w15="http://schemas.microsoft.com/office/word/2012/wordml" xmlns:w16se="http://schemas.microsoft.com/office/word/2015/wordml/symex" mc:Ignorable="w14 w15 w16se">
+<w:styles xmlns:mc="http://schemas.openxmlformats.org/markup-compatibility/2006" xmlns:r="http://schemas.openxmlformats.org/officeDocument/2006/relationships" xmlns:w="http://schemas.openxmlformats.org/wordprocessingml/2006/main" xmlns:w14="http://schemas.microsoft.com/office/word/2010/wordml" xmlns:w15="http://schemas.microsoft.com/office/word/2012/wordml" xmlns:w16cex="http://schemas.microsoft.com/office/word/2018/wordml/cex" xmlns:w16cid="http://schemas.microsoft.com/office/word/2016/wordml/cid" xmlns:w16="http://schemas.microsoft.com/office/word/2018/wordml" xmlns:w16sdtdh="http://schemas.microsoft.com/office/word/2020/wordml/sdtdatahash" xmlns:w16se="http://schemas.microsoft.com/office/word/2015/wordml/symex" mc:Ignorable="w14 w15 w16se w16cid w16 w16cex w16sdtdh">
   <w:docDefaults>
     <w:rPrDefault>
       <w:rPr>
@@ -1542,7 +1553,7 @@
     </w:rPrDefault>
     <w:pPrDefault/>
   </w:docDefaults>
-  <w:latentStyles w:defLockedState="0" w:defUIPriority="99" w:defSemiHidden="0" w:defUnhideWhenUsed="0" w:defQFormat="0" w:count="371">
+  <w:latentStyles w:defLockedState="0" w:defUIPriority="99" w:defSemiHidden="0" w:defUnhideWhenUsed="0" w:defQFormat="0" w:count="376">
     <w:lsdException w:name="Normal" w:uiPriority="0" w:qFormat="1"/>
     <w:lsdException w:name="heading 1" w:uiPriority="9" w:qFormat="1"/>
     <w:lsdException w:name="heading 2" w:semiHidden="1" w:uiPriority="9" w:unhideWhenUsed="1" w:qFormat="1"/>
@@ -1648,7 +1659,6 @@
     <w:lsdException w:name="HTML Sample" w:semiHidden="1" w:unhideWhenUsed="1"/>
     <w:lsdException w:name="HTML Typewriter" w:semiHidden="1" w:unhideWhenUsed="1"/>
     <w:lsdException w:name="HTML Variable" w:semiHidden="1" w:unhideWhenUsed="1"/>
-    <w:lsdException w:name="Normal Table" w:semiHidden="1" w:unhideWhenUsed="1"/>
     <w:lsdException w:name="annotation subject" w:semiHidden="1" w:unhideWhenUsed="1"/>
     <w:lsdException w:name="No List" w:semiHidden="1" w:unhideWhenUsed="1"/>
     <w:lsdException w:name="Outline List 1" w:semiHidden="1" w:unhideWhenUsed="1"/>
@@ -1691,11 +1701,8 @@
     <w:lsdException w:name="Table Contemporary" w:semiHidden="1" w:unhideWhenUsed="1"/>
     <w:lsdException w:name="Table Elegant" w:semiHidden="1" w:unhideWhenUsed="1"/>
     <w:lsdException w:name="Table Professional" w:semiHidden="1" w:unhideWhenUsed="1"/>
-    <w:lsdException w:name="Table Subtle 1" w:semiHidden="1" w:unhideWhenUsed="1"/>
     <w:lsdException w:name="Table Subtle 2" w:semiHidden="1" w:unhideWhenUsed="1"/>
     <w:lsdException w:name="Table Web 1" w:semiHidden="1" w:unhideWhenUsed="1"/>
-    <w:lsdException w:name="Table Web 2" w:semiHidden="1" w:unhideWhenUsed="1"/>
-    <w:lsdException w:name="Table Web 3" w:semiHidden="1" w:unhideWhenUsed="1"/>
     <w:lsdException w:name="Balloon Text" w:semiHidden="1" w:unhideWhenUsed="1"/>
     <w:lsdException w:name="Table Grid" w:uiPriority="59"/>
     <w:lsdException w:name="Table Theme" w:semiHidden="1" w:unhideWhenUsed="1"/>
@@ -1914,6 +1921,11 @@
     <w:lsdException w:name="List Table 5 Dark Accent 6" w:uiPriority="50"/>
     <w:lsdException w:name="List Table 6 Colorful Accent 6" w:uiPriority="51"/>
     <w:lsdException w:name="List Table 7 Colorful Accent 6" w:uiPriority="52"/>
+    <w:lsdException w:name="Mention" w:semiHidden="1" w:unhideWhenUsed="1"/>
+    <w:lsdException w:name="Smart Hyperlink" w:semiHidden="1" w:unhideWhenUsed="1"/>
+    <w:lsdException w:name="Hashtag" w:semiHidden="1" w:unhideWhenUsed="1"/>
+    <w:lsdException w:name="Unresolved Mention" w:semiHidden="1" w:unhideWhenUsed="1"/>
+    <w:lsdException w:name="Smart Link" w:semiHidden="1" w:unhideWhenUsed="1"/>
   </w:latentStyles>
   <w:style w:type="paragraph" w:default="1" w:styleId="Normal">
     <w:name w:val="Normal"/>

</xml_diff>